<commit_message>
Commit das mudanças antes da release
</commit_message>
<xml_diff>
--- a/GS_1_RESPOSTA.docx
+++ b/GS_1_RESPOSTA.docx
@@ -8,15 +8,7 @@
       </w:r>
       <w:r>
         <w:br/>
-        <w:t xml:space="preserve">Luiz Carlos </w:t>
-      </w:r>
-      <w:proofErr w:type="spellStart"/>
-      <w:r>
-        <w:t>Sartoreli</w:t>
-      </w:r>
-      <w:proofErr w:type="spellEnd"/>
-      <w:r>
-        <w:t xml:space="preserve"> Neto RM:550395</w:t>
+        <w:t>Luiz Carlos Sartoreli Neto RM:550395</w:t>
       </w:r>
       <w:r>
         <w:br/>
@@ -194,7 +186,49 @@
         </w:drawing>
       </w:r>
     </w:p>
-    <w:p/>
+    <w:p>
+      <w:r>
+        <w:rPr>
+          <w:noProof/>
+        </w:rPr>
+        <w:lastRenderedPageBreak/>
+        <w:drawing>
+          <wp:inline distT="0" distB="0" distL="0" distR="0" wp14:anchorId="47AC8C16" wp14:editId="4FF90BB1">
+            <wp:extent cx="5867400" cy="6323739"/>
+            <wp:effectExtent l="0" t="0" r="0" b="1270"/>
+            <wp:docPr id="5" name="Picture 5"/>
+            <wp:cNvGraphicFramePr>
+              <a:graphicFrameLocks xmlns:a="http://schemas.openxmlformats.org/drawingml/2006/main" noChangeAspect="1"/>
+            </wp:cNvGraphicFramePr>
+            <a:graphic xmlns:a="http://schemas.openxmlformats.org/drawingml/2006/main">
+              <a:graphicData uri="http://schemas.openxmlformats.org/drawingml/2006/picture">
+                <pic:pic xmlns:pic="http://schemas.openxmlformats.org/drawingml/2006/picture">
+                  <pic:nvPicPr>
+                    <pic:cNvPr id="1" name=""/>
+                    <pic:cNvPicPr/>
+                  </pic:nvPicPr>
+                  <pic:blipFill>
+                    <a:blip r:embed="rId9"/>
+                    <a:stretch>
+                      <a:fillRect/>
+                    </a:stretch>
+                  </pic:blipFill>
+                  <pic:spPr>
+                    <a:xfrm>
+                      <a:off x="0" y="0"/>
+                      <a:ext cx="5872485" cy="6329219"/>
+                    </a:xfrm>
+                    <a:prstGeom prst="rect">
+                      <a:avLst/>
+                    </a:prstGeom>
+                  </pic:spPr>
+                </pic:pic>
+              </a:graphicData>
+            </a:graphic>
+          </wp:inline>
+        </w:drawing>
+      </w:r>
+    </w:p>
     <w:sectPr>
       <w:pgSz w:w="11906" w:h="16838"/>
       <w:pgMar w:top="1440" w:right="1440" w:bottom="1440" w:left="1440" w:header="708" w:footer="708" w:gutter="0"/>

</xml_diff>